<commit_message>
updated answer to question 6
</commit_message>
<xml_diff>
--- a/cse310_module#1_submit_campus_ChrisLeavitt.docx
+++ b/cse310_module#1_submit_campus_ChrisLeavitt.docx
@@ -1308,7 +1308,13 @@
         <w:ind w:left="360"/>
       </w:pPr>
       <w:r>
-        <w:t>I thought learning with w3schools was beneficial, however, I feel utilizing a previous project from another class might’ve needed more work. I hope to be able to code more new code in the module.</w:t>
+        <w:t>I thought learning with w3schools was beneficial, however, I feel utilizing a previous project from another class might’ve needed more work</w:t>
+      </w:r>
+      <w:r>
+        <w:t xml:space="preserve"> for the new language</w:t>
+      </w:r>
+      <w:r>
+        <w:t>. I hope to be able to code more new code in the module.</w:t>
       </w:r>
     </w:p>
     <w:sectPr>

</xml_diff>